<commit_message>
Casual use case 3
</commit_message>
<xml_diff>
--- a/02-Requirement/Casual use case.docx
+++ b/02-Requirement/Casual use case.docx
@@ -1,31 +1,57 @@
 
 <file path=word/document.xml><?xml version="1.0" encoding="utf-8"?>
-<w:document xmlns:wpc="http://schemas.microsoft.com/office/word/2010/wordprocessingCanvas" xmlns:mc="http://schemas.openxmlformats.org/markup-compatibility/2006" xmlns:o="urn:schemas-microsoft-com:office:office" xmlns:r="http://schemas.openxmlformats.org/officeDocument/2006/relationships" xmlns:m="http://schemas.openxmlformats.org/officeDocument/2006/math" xmlns:v="urn:schemas-microsoft-com:vml" xmlns:wp14="http://schemas.microsoft.com/office/word/2010/wordprocessingDrawing" xmlns:wp="http://schemas.openxmlformats.org/drawingml/2006/wordprocessingDrawing" xmlns:w10="urn:schemas-microsoft-com:office:word" xmlns:w="http://schemas.openxmlformats.org/wordprocessingml/2006/main" xmlns:w14="http://schemas.microsoft.com/office/word/2010/wordml" xmlns:wpg="http://schemas.microsoft.com/office/word/2010/wordprocessingGroup" xmlns:wpi="http://schemas.microsoft.com/office/word/2010/wordprocessingInk" xmlns:wne="http://schemas.microsoft.com/office/word/2006/wordml" xmlns:wps="http://schemas.microsoft.com/office/word/2010/wordprocessingShape" mc:Ignorable="w14 wp14">
+<w:document xmlns:ve="http://schemas.openxmlformats.org/markup-compatibility/2006" xmlns:o="urn:schemas-microsoft-com:office:office" xmlns:r="http://schemas.openxmlformats.org/officeDocument/2006/relationships" xmlns:m="http://schemas.openxmlformats.org/officeDocument/2006/math" xmlns:v="urn:schemas-microsoft-com:vml" xmlns:wp="http://schemas.openxmlformats.org/drawingml/2006/wordprocessingDrawing" xmlns:w10="urn:schemas-microsoft-com:office:word" xmlns:w="http://schemas.openxmlformats.org/wordprocessingml/2006/main" xmlns:wne="http://schemas.microsoft.com/office/word/2006/wordml">
   <w:body>
     <w:p>
       <w:pPr>
         <w:pStyle w:val="Heading2"/>
-      </w:pPr>
-      <w:r>
+        <w:rPr>
+          <w:lang w:val="en-US"/>
+        </w:rPr>
+      </w:pPr>
+      <w:r>
+        <w:rPr>
+          <w:lang w:val="en-US"/>
+        </w:rPr>
         <w:t>Casual use case</w:t>
       </w:r>
     </w:p>
     <w:p>
       <w:pPr>
         <w:contextualSpacing/>
-      </w:pPr>
-    </w:p>
-    <w:p>
-      <w:pPr>
-        <w:contextualSpacing/>
-      </w:pPr>
-      <w:r>
-        <w:t>UC1 – Find kunde</w:t>
-      </w:r>
-    </w:p>
-    <w:p>
-      <w:pPr>
-        <w:contextualSpacing/>
+        <w:rPr>
+          <w:lang w:val="en-US"/>
+        </w:rPr>
+      </w:pPr>
+    </w:p>
+    <w:p>
+      <w:pPr>
+        <w:contextualSpacing/>
+        <w:rPr>
+          <w:lang w:val="en-US"/>
+        </w:rPr>
+      </w:pPr>
+      <w:r>
+        <w:rPr>
+          <w:lang w:val="en-US"/>
+        </w:rPr>
+        <w:t xml:space="preserve">UC1 – Find </w:t>
+      </w:r>
+      <w:proofErr w:type="spellStart"/>
+      <w:r>
+        <w:rPr>
+          <w:lang w:val="en-US"/>
+        </w:rPr>
+        <w:t>kunde</w:t>
+      </w:r>
+      <w:proofErr w:type="spellEnd"/>
+    </w:p>
+    <w:p>
+      <w:pPr>
+        <w:contextualSpacing/>
+        <w:rPr>
+          <w:lang w:val="en-US"/>
+        </w:rPr>
       </w:pPr>
     </w:p>
     <w:p>
@@ -65,6 +91,14 @@
       </w:pPr>
       <w:r>
         <w:t>UC2 – Opret kunde</w:t>
+      </w:r>
+    </w:p>
+    <w:p>
+      <w:pPr>
+        <w:contextualSpacing/>
+      </w:pPr>
+      <w:r>
+        <w:t xml:space="preserve">Kunde kontakter en sælger angående et lån. Kunde er ikke tidligere oprettet i systemet. Sælger opretter kunden i systemet med tilhørende information. </w:t>
       </w:r>
     </w:p>
     <w:p>
@@ -155,7 +189,7 @@
 </file>
 
 <file path=word/styles.xml><?xml version="1.0" encoding="utf-8"?>
-<w:styles xmlns:mc="http://schemas.openxmlformats.org/markup-compatibility/2006" xmlns:r="http://schemas.openxmlformats.org/officeDocument/2006/relationships" xmlns:w="http://schemas.openxmlformats.org/wordprocessingml/2006/main" xmlns:w14="http://schemas.microsoft.com/office/word/2010/wordml" mc:Ignorable="w14">
+<w:styles xmlns:r="http://schemas.openxmlformats.org/officeDocument/2006/relationships" xmlns:w="http://schemas.openxmlformats.org/wordprocessingml/2006/main">
   <w:docDefaults>
     <w:rPrDefault>
       <w:rPr>
@@ -313,6 +347,7 @@
   <w:style w:type="paragraph" w:default="1" w:styleId="Normal">
     <w:name w:val="Normal"/>
     <w:qFormat/>
+    <w:rsid w:val="003E7279"/>
   </w:style>
   <w:style w:type="paragraph" w:styleId="Heading2">
     <w:name w:val="heading 2"/>
@@ -349,6 +384,7 @@
     <w:uiPriority w:val="99"/>
     <w:semiHidden/>
     <w:unhideWhenUsed/>
+    <w:qFormat/>
     <w:tblPr>
       <w:tblInd w:w="0" w:type="dxa"/>
       <w:tblCellMar>

</xml_diff>

<commit_message>
Casual use case 2 og 3
</commit_message>
<xml_diff>
--- a/02-Requirement/Casual use case.docx
+++ b/02-Requirement/Casual use case.docx
@@ -27,31 +27,14 @@
     <w:p>
       <w:pPr>
         <w:contextualSpacing/>
-        <w:rPr>
-          <w:lang w:val="en-US"/>
-        </w:rPr>
-      </w:pPr>
-      <w:r>
-        <w:rPr>
-          <w:lang w:val="en-US"/>
-        </w:rPr>
-        <w:t xml:space="preserve">UC1 – Find </w:t>
-      </w:r>
-      <w:proofErr w:type="spellStart"/>
-      <w:r>
-        <w:rPr>
-          <w:lang w:val="en-US"/>
-        </w:rPr>
-        <w:t>kunde</w:t>
-      </w:r>
-      <w:proofErr w:type="spellEnd"/>
-    </w:p>
-    <w:p>
-      <w:pPr>
-        <w:contextualSpacing/>
-        <w:rPr>
-          <w:lang w:val="en-US"/>
-        </w:rPr>
+      </w:pPr>
+      <w:r>
+        <w:t>UC1 – Find kunde</w:t>
+      </w:r>
+    </w:p>
+    <w:p>
+      <w:pPr>
+        <w:contextualSpacing/>
       </w:pPr>
     </w:p>
     <w:p>
@@ -98,7 +81,10 @@
         <w:contextualSpacing/>
       </w:pPr>
       <w:r>
-        <w:t xml:space="preserve">Kunde kontakter en sælger angående et lån. Kunde er ikke tidligere oprettet i systemet. Sælger opretter kunden i systemet med tilhørende information. </w:t>
+        <w:t xml:space="preserve">Sælger vil oprette en ny kunde i systemet. </w:t>
+      </w:r>
+      <w:r>
+        <w:t xml:space="preserve">Kunde er ikke tidligere oprettet i systemet. Sælger opretter kunden i systemet med tilhørende information. </w:t>
       </w:r>
     </w:p>
     <w:p>
@@ -134,7 +120,13 @@
         <w:contextualSpacing/>
       </w:pPr>
       <w:r>
-        <w:t xml:space="preserve">Sælgeren angiver at en given kunde skal redigeres. </w:t>
+        <w:t>Sælgeren angiver at en given kunde skal redigeres.</w:t>
+      </w:r>
+      <w:r>
+        <w:t xml:space="preserve"> Sælger redigere kundens informationer og beder systemet om at gemme. </w:t>
+      </w:r>
+      <w:r>
+        <w:t xml:space="preserve"> </w:t>
       </w:r>
     </w:p>
     <w:p>

</xml_diff>